<commit_message>
Updated abstract for rare diz paper.
</commit_message>
<xml_diff>
--- a/berger_cv.docx
+++ b/berger_cv.docx
@@ -1256,17 +1256,8 @@
                 <w:sz w:val="20"/>
                 <w:szCs w:val="20"/>
               </w:rPr>
-              <w:t xml:space="preserve">National Science Foundation Graduate Research Fellowship, awarded, </w:t>
-            </w:r>
-            <w:proofErr w:type="gramStart"/>
-            <w:r>
-              <w:rPr>
-                <w:sz w:val="20"/>
-                <w:szCs w:val="20"/>
-              </w:rPr>
-              <w:t>2019</w:t>
-            </w:r>
-            <w:proofErr w:type="gramEnd"/>
+              <w:t>National Science Foundation Graduate Research Fellowship, awarded, 2019</w:t>
+            </w:r>
           </w:p>
           <w:p>
             <w:pPr>
@@ -1502,6 +1493,15 @@
                 <w:szCs w:val="20"/>
               </w:rPr>
               <w:t>Research</w:t>
+            </w:r>
+            <w:r>
+              <w:rPr>
+                <w:b/>
+                <w:bCs/>
+                <w:sz w:val="20"/>
+                <w:szCs w:val="20"/>
+              </w:rPr>
+              <w:t xml:space="preserve"> Employment</w:t>
             </w:r>
           </w:p>
         </w:tc>
@@ -1825,23 +1825,7 @@
                 <w:sz w:val="20"/>
                 <w:szCs w:val="20"/>
               </w:rPr>
-              <w:t xml:space="preserve">Regulatory review of new medicines is often viewed as a hindrance to innovation by increasing the hurdle to bring products to market. However, a more complete accounting of regulation must also account for its potential market expanding effects through quality certification. We combine data on FDA approvals for follow-on indications and patient-level data on </w:t>
-            </w:r>
-            <w:proofErr w:type="gramStart"/>
-            <w:r>
-              <w:rPr>
-                <w:sz w:val="20"/>
-                <w:szCs w:val="20"/>
-              </w:rPr>
-              <w:t>utilization, and</w:t>
-            </w:r>
-            <w:proofErr w:type="gramEnd"/>
-            <w:r>
-              <w:rPr>
-                <w:sz w:val="20"/>
-                <w:szCs w:val="20"/>
-              </w:rPr>
-              <w:t xml:space="preserve"> examine whether FDA approval of a follow-on indication increases the use of a drug for that indication. We find 5 facts for the market-expanding role of regulation: (1) follow-on approvals increase the share of patients taking a drug with that indication by 4.1 percentage points, or 40% increase over baseline use, at the time of approval; (2) there is little market learning prior to or following the approval of the follow-on indication, suggesting that such approvals fully certify the new use; (3) the effect of these approvals is larger for uses in a different disease area than previous indications, an increase equivalent to over 4 ½ years of market-learning; (4) it is FDA approval, not the initiation of clinical trials that generate the expansion in market size; (5) the market expansion is consistent with physicians prescribing the medicines more because of higher perceived benefits, not reduced administrative costs.</w:t>
+              <w:t>Regulatory review of new medicines is often viewed as a hindrance to innovation by increasing the hurdle to bring products to market. However, a more complete accounting of regulation must also account for its potential market expanding effects through quality certification. We combine data on FDA approvals for follow-on indications and patient-level data on utilization, and examine whether FDA approval of a follow-on indication increases the use of a drug for that indication. We find 5 facts for the market-expanding role of regulation: (1) follow-on approvals increase the share of patients taking a drug with that indication by 4.1 percentage points, or 40% increase over baseline use, at the time of approval; (2) there is little market learning prior to or following the approval of the follow-on indication, suggesting that such approvals fully certify the new use; (3) the effect of these approvals is larger for uses in a different disease area than previous indications, an increase equivalent to over 4 ½ years of market-learning; (4) it is FDA approval, not the initiation of clinical trials that generate the expansion in market size; (5) the market expansion is consistent with physicians prescribing the medicines more because of higher perceived benefits, not reduced administrative costs.</w:t>
             </w:r>
           </w:p>
         </w:tc>
@@ -1929,6 +1913,29 @@
               </w:rPr>
             </w:pPr>
           </w:p>
+          <w:p>
+            <w:pPr>
+              <w:rPr>
+                <w:sz w:val="20"/>
+                <w:szCs w:val="20"/>
+              </w:rPr>
+            </w:pPr>
+            <w:r>
+              <w:rPr>
+                <w:sz w:val="20"/>
+                <w:szCs w:val="20"/>
+              </w:rPr>
+              <w:t>One in ten Americans have a rare disease, but it is often unprofitable for firms to develop treatments for these diseases, earning them the name orphan drugs. How effective are tax credits at incentivizing orphan drug research and development? In this paper, I consider the role of the Orphan Drug Credit (ODC), a non-refundable federal income tax credit on R&amp;D for clinical research on orphan drugs. I show that due to FDA regulation of market entry, the benefits of the credit primarily accrue to established drug makers rather than new entrants, who face serious risk of never having tax liability to offset. Then, using a large reduction in the statutory ODC rate as a natural experiment, I show that orphan trials did not decrease any more than non-orphan trials in the 4 years after the reduction. Neither start-ups nor established firms responded to the change, indicating that even firms that could predictably benefit from ODC did not change their investment behavior. These results demonstrate limitations to leading scholars’ consensus that R&amp;D tax credits are highly effective at increasing the rate of innovation.</w:t>
+            </w:r>
+          </w:p>
+          <w:p>
+            <w:pPr>
+              <w:rPr>
+                <w:sz w:val="20"/>
+                <w:szCs w:val="20"/>
+              </w:rPr>
+            </w:pPr>
+          </w:p>
         </w:tc>
       </w:tr>
       <w:tr>
@@ -2042,14 +2049,14 @@
                 <w:sz w:val="20"/>
                 <w:szCs w:val="20"/>
               </w:rPr>
-              <w:t>d</w:t>
-            </w:r>
-            <w:r>
-              <w:rPr>
-                <w:sz w:val="20"/>
-                <w:szCs w:val="20"/>
-              </w:rPr>
-              <w:t xml:space="preserve">ifferences in </w:t>
+              <w:t>disparities</w:t>
+            </w:r>
+            <w:r>
+              <w:rPr>
+                <w:sz w:val="20"/>
+                <w:szCs w:val="20"/>
+              </w:rPr>
+              <w:t xml:space="preserve"> in </w:t>
             </w:r>
             <w:r>
               <w:rPr>
@@ -2077,7 +2084,35 @@
                 <w:sz w:val="20"/>
                 <w:szCs w:val="20"/>
               </w:rPr>
-              <w:t>apacity." Can’t Work, Can’t Retire: America’s Aging Workforce. Eds. Lisa Berkman and Beth C. Truesdale (2021).</w:t>
+              <w:t xml:space="preserve">apacity." </w:t>
+            </w:r>
+            <w:r>
+              <w:rPr>
+                <w:sz w:val="20"/>
+                <w:szCs w:val="20"/>
+              </w:rPr>
+              <w:t>Overtime: America's Aging Workforce and the Future of "Working Longer"</w:t>
+            </w:r>
+            <w:r>
+              <w:rPr>
+                <w:sz w:val="20"/>
+                <w:szCs w:val="20"/>
+              </w:rPr>
+              <w:t>. Eds. Lisa Berkman and Beth C. Truesdale (202</w:t>
+            </w:r>
+            <w:r>
+              <w:rPr>
+                <w:sz w:val="20"/>
+                <w:szCs w:val="20"/>
+              </w:rPr>
+              <w:t>2</w:t>
+            </w:r>
+            <w:r>
+              <w:rPr>
+                <w:sz w:val="20"/>
+                <w:szCs w:val="20"/>
+              </w:rPr>
+              <w:t>).</w:t>
             </w:r>
           </w:p>
         </w:tc>
@@ -2305,19 +2340,15 @@
                 <w:sz w:val="20"/>
                 <w:szCs w:val="20"/>
               </w:rPr>
-              <w:t xml:space="preserve">Harvard Health Care Policy </w:t>
-            </w:r>
-            <w:proofErr w:type="spellStart"/>
-            <w:proofErr w:type="gramStart"/>
-            <w:r>
-              <w:rPr>
-                <w:sz w:val="20"/>
-                <w:szCs w:val="20"/>
-              </w:rPr>
-              <w:t>Ph.D</w:t>
-            </w:r>
-            <w:proofErr w:type="spellEnd"/>
-            <w:proofErr w:type="gramEnd"/>
+              <w:t>Harvard Health Care Policy Ph.D</w:t>
+            </w:r>
+            <w:r>
+              <w:rPr>
+                <w:sz w:val="20"/>
+                <w:szCs w:val="20"/>
+              </w:rPr>
+              <w:t>.</w:t>
+            </w:r>
             <w:r>
               <w:rPr>
                 <w:sz w:val="20"/>
@@ -2360,17 +2391,8 @@
                 <w:sz w:val="20"/>
                 <w:szCs w:val="20"/>
               </w:rPr>
-              <w:t xml:space="preserve">NBER Innovation Research Boot Camp, 2022; Re-invited as teaching fellow, </w:t>
-            </w:r>
-            <w:proofErr w:type="gramStart"/>
-            <w:r>
-              <w:rPr>
-                <w:sz w:val="20"/>
-                <w:szCs w:val="20"/>
-              </w:rPr>
-              <w:t>2023</w:t>
-            </w:r>
-            <w:proofErr w:type="gramEnd"/>
+              <w:t>NBER Innovation Research Boot Camp, 2022; Re-invited as teaching fellow, 2023</w:t>
+            </w:r>
           </w:p>
           <w:p>
             <w:pPr>
@@ -2537,21 +2559,26 @@
               </w:rPr>
               <w:t xml:space="preserve">R, Stata, SQL, </w:t>
             </w:r>
-            <w:proofErr w:type="spellStart"/>
-            <w:r>
-              <w:rPr>
-                <w:sz w:val="20"/>
-                <w:szCs w:val="20"/>
-              </w:rPr>
-              <w:t>Github</w:t>
-            </w:r>
-            <w:proofErr w:type="spellEnd"/>
-            <w:r>
-              <w:rPr>
-                <w:sz w:val="20"/>
-                <w:szCs w:val="20"/>
-              </w:rPr>
-              <w:t xml:space="preserve">, </w:t>
+            <w:r>
+              <w:rPr>
+                <w:sz w:val="20"/>
+                <w:szCs w:val="20"/>
+              </w:rPr>
+              <w:t>Git</w:t>
+            </w:r>
+            <w:r>
+              <w:rPr>
+                <w:sz w:val="20"/>
+                <w:szCs w:val="20"/>
+              </w:rPr>
+              <w:t>H</w:t>
+            </w:r>
+            <w:r>
+              <w:rPr>
+                <w:sz w:val="20"/>
+                <w:szCs w:val="20"/>
+              </w:rPr>
+              <w:t xml:space="preserve">ub, </w:t>
             </w:r>
             <w:r>
               <w:rPr>

</xml_diff>